<commit_message>
working on metadata at school
</commit_message>
<xml_diff>
--- a/handouts/Wk2_1_Metadata_Template.docx
+++ b/handouts/Wk2_1_Metadata_Template.docx
@@ -154,7 +154,126 @@
         <w:t>1 NAME*</w:t>
       </w:r>
       <w:r>
-        <w:t xml:space="preserve"> [Your name]</w:t>
+        <w:t xml:space="preserve"> </w:t>
+      </w:r>
+    </w:p>
+    <w:p>
+      <w:r>
+        <w:t>Sander Elliott</w:t>
+      </w:r>
+    </w:p>
+    <w:p/>
+    <w:p>
+      <w:pPr>
+        <w:pStyle w:val="Heading2"/>
+        <w:rPr>
+          <w:b w:val="0"/>
+          <w:bCs w:val="0"/>
+        </w:rPr>
+      </w:pPr>
+      <w:r>
+        <w:rPr>
+          <w:color w:val="0070C0"/>
+        </w:rPr>
+        <w:t xml:space="preserve">2 DATASET ID </w:t>
+      </w:r>
+    </w:p>
+    <w:p>
+      <w:r>
+        <w:rPr>
+          <w:b/>
+          <w:bCs/>
+        </w:rPr>
+        <w:t>SNSSFR01</w:t>
+      </w:r>
+    </w:p>
+    <w:p/>
+    <w:p>
+      <w:pPr>
+        <w:pStyle w:val="Heading2"/>
+        <w:rPr>
+          <w:b w:val="0"/>
+          <w:bCs w:val="0"/>
+        </w:rPr>
+      </w:pPr>
+      <w:r>
+        <w:rPr>
+          <w:color w:val="0070C0"/>
+        </w:rPr>
+        <w:t xml:space="preserve">3 TITLE* </w:t>
+      </w:r>
+    </w:p>
+    <w:p>
+      <w:r>
+        <w:t xml:space="preserve">Acoustic telemetry detections of shortnose sturgeon </w:t>
+      </w:r>
+      <w:r>
+        <w:rPr>
+          <w:i/>
+          <w:iCs/>
+        </w:rPr>
+        <w:t>Acipenser</w:t>
+      </w:r>
+      <w:r>
+        <w:rPr>
+          <w:i/>
+          <w:iCs/>
+        </w:rPr>
+        <w:t xml:space="preserve"> </w:t>
+      </w:r>
+      <w:r>
+        <w:rPr>
+          <w:i/>
+          <w:iCs/>
+        </w:rPr>
+        <w:t>brevirostrum</w:t>
+      </w:r>
+      <w:r>
+        <w:t xml:space="preserve"> in the Penobscot River. </w:t>
+      </w:r>
+    </w:p>
+    <w:p/>
+    <w:p>
+      <w:pPr>
+        <w:pStyle w:val="Heading2"/>
+      </w:pPr>
+      <w:r>
+        <w:rPr>
+          <w:color w:val="0070C0"/>
+        </w:rPr>
+        <w:t>4 LEAD INVESTIGATOR(S)*</w:t>
+      </w:r>
+      <w:r>
+        <w:rPr>
+          <w:color w:val="0000FF"/>
+        </w:rPr>
+        <w:t xml:space="preserve"> </w:t>
+      </w:r>
+    </w:p>
+    <w:p>
+      <w:r>
+        <w:t>Sander Elliott</w:t>
+      </w:r>
+    </w:p>
+    <w:p>
+      <w:r>
+        <w:t>Gayle Zydlewski</w:t>
+      </w:r>
+    </w:p>
+    <w:p>
+      <w:r>
+        <w:t>Joe Zydlewski</w:t>
+      </w:r>
+    </w:p>
+    <w:p/>
+    <w:p>
+      <w:r>
+        <w:rPr>
+          <w:b/>
+          <w:bCs/>
+          <w:color w:val="0070C0"/>
+        </w:rPr>
+        <w:t xml:space="preserve">5 OTHER INVESTIGATOR(S) </w:t>
       </w:r>
     </w:p>
     <w:p/>
@@ -171,110 +290,30 @@
         <w:rPr>
           <w:color w:val="0070C0"/>
         </w:rPr>
-        <w:t xml:space="preserve">2 DATASET ID </w:t>
+        <w:t>6 FUNDING*</w:t>
       </w:r>
       <w:r>
         <w:rPr>
           <w:b w:val="0"/>
           <w:bCs w:val="0"/>
         </w:rPr>
-        <w:t xml:space="preserve">[Dataset ID number, if known (e.g., HF001). It is always helpful to give data and datasets unique identifiers.]   </w:t>
-      </w:r>
-    </w:p>
-    <w:p/>
-    <w:p/>
-    <w:p>
-      <w:pPr>
-        <w:pStyle w:val="Heading2"/>
-        <w:rPr>
-          <w:b w:val="0"/>
-          <w:bCs w:val="0"/>
-        </w:rPr>
-      </w:pPr>
-      <w:r>
-        <w:rPr>
-          <w:color w:val="0070C0"/>
-        </w:rPr>
-        <w:t xml:space="preserve">3 TITLE* </w:t>
-      </w:r>
-      <w:r>
-        <w:rPr>
-          <w:b w:val="0"/>
-          <w:bCs w:val="0"/>
-        </w:rPr>
-        <w:t xml:space="preserve">[Dataset title (limit 100 characters). Titles should include study location and dates. See the HF Data Archive or other data archives for examples.]   </w:t>
-      </w:r>
-    </w:p>
-    <w:p/>
-    <w:p/>
-    <w:p>
-      <w:pPr>
-        <w:pStyle w:val="Heading2"/>
-        <w:rPr>
-          <w:b w:val="0"/>
-          <w:bCs w:val="0"/>
-        </w:rPr>
-      </w:pPr>
-      <w:r>
-        <w:rPr>
-          <w:color w:val="0070C0"/>
-        </w:rPr>
-        <w:t>4 LEAD INVESTIGATOR(S)*</w:t>
-      </w:r>
-      <w:r>
-        <w:rPr>
-          <w:color w:val="0000FF"/>
-        </w:rPr>
+        <w:t xml:space="preserve">   </w:t>
+      </w:r>
+    </w:p>
+    <w:p>
+      <w:r>
+        <w:t xml:space="preserve">Endangered Species Act Section 6: </w:t>
+      </w:r>
+      <w:r>
+        <w:t>NOAA Grant Award Number</w:t>
+      </w:r>
+      <w:r>
         <w:t xml:space="preserve"> </w:t>
       </w:r>
       <w:r>
-        <w:rPr>
-          <w:b w:val="0"/>
-          <w:bCs w:val="0"/>
-        </w:rPr>
-        <w:t xml:space="preserve">[Principal investigators and/or senior scientists responsible for the project (first and last name) with ORCID numbers, if available.  Please list names in desired order.] </w:t>
-      </w:r>
-    </w:p>
-    <w:p/>
-    <w:p/>
-    <w:p>
-      <w:r>
-        <w:rPr>
-          <w:b/>
-          <w:bCs/>
-          <w:color w:val="0070C0"/>
-        </w:rPr>
-        <w:t xml:space="preserve">5 OTHER INVESTIGATOR(S) </w:t>
-      </w:r>
-      <w:r>
-        <w:t>[Other key personnel (first and last name) with ORCID numbers, if available. List names in alphabetical order.]</w:t>
-      </w:r>
-    </w:p>
-    <w:p/>
-    <w:p/>
-    <w:p>
-      <w:pPr>
-        <w:pStyle w:val="Heading2"/>
-        <w:rPr>
-          <w:b w:val="0"/>
-          <w:bCs w:val="0"/>
-        </w:rPr>
-      </w:pPr>
-      <w:r>
-        <w:rPr>
-          <w:color w:val="0070C0"/>
-        </w:rPr>
-        <w:t xml:space="preserve">6 FUNDING* </w:t>
-      </w:r>
-      <w:r>
-        <w:rPr>
-          <w:b w:val="0"/>
-          <w:bCs w:val="0"/>
-        </w:rPr>
-        <w:t xml:space="preserve">[Please list sources of funding with grant numbers.]   </w:t>
-      </w:r>
-    </w:p>
-    <w:p/>
+        <w:t>NA24NMFX472G0030</w:t>
+      </w:r>
+    </w:p>
     <w:p/>
     <w:p>
       <w:pPr>
@@ -351,6 +390,24 @@
     </w:p>
     <w:p>
       <w:pPr>
+        <w:pBdr>
+          <w:top w:val="nil"/>
+          <w:left w:val="nil"/>
+          <w:bottom w:val="nil"/>
+          <w:right w:val="nil"/>
+          <w:between w:val="nil"/>
+        </w:pBdr>
+        <w:tabs>
+          <w:tab w:val="center" w:pos="4320"/>
+          <w:tab w:val="right" w:pos="8640"/>
+        </w:tabs>
+        <w:rPr>
+          <w:color w:val="000000"/>
+        </w:rPr>
+      </w:pPr>
+    </w:p>
+    <w:p>
+      <w:pPr>
         <w:pStyle w:val="Heading2"/>
         <w:rPr>
           <w:b w:val="0"/>
@@ -363,15 +420,56 @@
         </w:rPr>
         <w:t xml:space="preserve">8 KEYWORDS* </w:t>
       </w:r>
-      <w:r>
+    </w:p>
+    <w:p>
+      <w:r>
+        <w:t xml:space="preserve">Shortnose sturgeon, acoustic telemetry, Penobscot River, Gulf of Maine, </w:t>
+      </w:r>
+      <w:r>
+        <w:t>fish migrations, estuaries</w:t>
+      </w:r>
+      <w:r>
+        <w:t xml:space="preserve">. </w:t>
+      </w:r>
+    </w:p>
+    <w:p/>
+    <w:p>
+      <w:pPr>
+        <w:pStyle w:val="Heading2"/>
         <w:rPr>
           <w:b w:val="0"/>
           <w:bCs w:val="0"/>
         </w:rPr>
-        <w:t>[Please choose between 3 and 8 keywords. If you need guidance or examples, check the LTER Controlled Vocabulary List: https://vocab.lternet.edu/vocab/vocab/index.php]</w:t>
-      </w:r>
-    </w:p>
-    <w:p/>
+      </w:pPr>
+      <w:r>
+        <w:rPr>
+          <w:color w:val="0070C0"/>
+        </w:rPr>
+        <w:t xml:space="preserve">9 </w:t>
+      </w:r>
+      <w:proofErr w:type="gramStart"/>
+      <w:r>
+        <w:rPr>
+          <w:color w:val="0070C0"/>
+        </w:rPr>
+        <w:t>LOCATION</w:t>
+      </w:r>
+      <w:proofErr w:type="gramEnd"/>
+      <w:r>
+        <w:rPr>
+          <w:color w:val="0070C0"/>
+        </w:rPr>
+        <w:t xml:space="preserve">* </w:t>
+      </w:r>
+    </w:p>
+    <w:p>
+      <w:r>
+        <w:t xml:space="preserve">Penobscot River, Maine. </w:t>
+      </w:r>
+      <w:r>
+        <w:t>From Milford Dam to the south side of Verona Island.</w:t>
+      </w:r>
+    </w:p>
     <w:p/>
     <w:p>
       <w:pPr>
@@ -385,14 +483,14 @@
         <w:rPr>
           <w:color w:val="0070C0"/>
         </w:rPr>
-        <w:t xml:space="preserve">9 </w:t>
+        <w:t xml:space="preserve">10 </w:t>
       </w:r>
       <w:proofErr w:type="gramStart"/>
       <w:r>
         <w:rPr>
           <w:color w:val="0070C0"/>
         </w:rPr>
-        <w:t>LOCATION</w:t>
+        <w:t>LATITUDE</w:t>
       </w:r>
       <w:proofErr w:type="gramEnd"/>
       <w:r>
@@ -401,15 +499,137 @@
         </w:rPr>
         <w:t xml:space="preserve">* </w:t>
       </w:r>
-      <w:r>
+    </w:p>
+    <w:p>
+      <w:r>
+        <w:t>44.4492177°N</w:t>
+      </w:r>
+      <w:r>
+        <w:t xml:space="preserve"> - </w:t>
+      </w:r>
+      <w:r>
+        <w:t>44.9327961°N</w:t>
+      </w:r>
+    </w:p>
+    <w:p/>
+    <w:p>
+      <w:r>
+        <w:rPr>
+          <w:b/>
+          <w:bCs/>
+          <w:color w:val="0070C0"/>
+        </w:rPr>
+        <w:t xml:space="preserve">11 </w:t>
+      </w:r>
+      <w:proofErr w:type="gramStart"/>
+      <w:r>
+        <w:rPr>
+          <w:b/>
+          <w:bCs/>
+          <w:color w:val="0070C0"/>
+        </w:rPr>
+        <w:t>LONGITUDE</w:t>
+      </w:r>
+      <w:proofErr w:type="gramEnd"/>
+      <w:r>
+        <w:rPr>
+          <w:b/>
+          <w:bCs/>
+          <w:color w:val="0070C0"/>
+        </w:rPr>
+        <w:t xml:space="preserve">* </w:t>
+      </w:r>
+    </w:p>
+    <w:p>
+      <w:r>
+        <w:t>68.6370935°W</w:t>
+      </w:r>
+      <w:r>
+        <w:t xml:space="preserve"> - </w:t>
+      </w:r>
+      <w:r>
+        <w:t>68.8627773°W</w:t>
+      </w:r>
+    </w:p>
+    <w:p/>
+    <w:p>
+      <w:r>
+        <w:rPr>
+          <w:b/>
+          <w:bCs/>
+          <w:color w:val="0070C0"/>
+        </w:rPr>
+        <w:t xml:space="preserve">12 </w:t>
+      </w:r>
+      <w:proofErr w:type="gramStart"/>
+      <w:r>
+        <w:rPr>
+          <w:b/>
+          <w:bCs/>
+          <w:color w:val="0070C0"/>
+        </w:rPr>
+        <w:t>ELEVATION</w:t>
+      </w:r>
+      <w:proofErr w:type="gramEnd"/>
+      <w:r>
+        <w:rPr>
+          <w:b/>
+          <w:bCs/>
+          <w:color w:val="0070C0"/>
+        </w:rPr>
+        <w:t>*</w:t>
+      </w:r>
+      <w:r>
+        <w:rPr>
+          <w:b/>
+          <w:bCs/>
+          <w:color w:val="0000FF"/>
+        </w:rPr>
+        <w:t xml:space="preserve"> </w:t>
+      </w:r>
+    </w:p>
+    <w:p>
+      <w:r>
+        <w:t>0 – 24 meters</w:t>
+      </w:r>
+    </w:p>
+    <w:p/>
+    <w:p>
+      <w:pPr>
+        <w:pStyle w:val="Heading2"/>
         <w:rPr>
           <w:b w:val="0"/>
           <w:bCs w:val="0"/>
         </w:rPr>
-        <w:t>[Enter NA for projects with no physical location (models, software tools, etc.).]</w:t>
+      </w:pPr>
+      <w:r>
+        <w:rPr>
+          <w:color w:val="0070C0"/>
+        </w:rPr>
+        <w:t xml:space="preserve">13 START YEAR* </w:t>
+      </w:r>
+    </w:p>
+    <w:p>
+      <w:r>
+        <w:t>2006</w:t>
       </w:r>
     </w:p>
     <w:p/>
+    <w:p>
+      <w:r>
+        <w:rPr>
+          <w:b/>
+          <w:bCs/>
+          <w:color w:val="0070C0"/>
+        </w:rPr>
+        <w:t xml:space="preserve">14 END YEAR* </w:t>
+      </w:r>
+    </w:p>
+    <w:p>
+      <w:r>
+        <w:t>2025</w:t>
+      </w:r>
+    </w:p>
     <w:p/>
     <w:p>
       <w:pPr>
@@ -423,106 +643,113 @@
         <w:rPr>
           <w:color w:val="0070C0"/>
         </w:rPr>
-        <w:t xml:space="preserve">10 </w:t>
-      </w:r>
-      <w:proofErr w:type="gramStart"/>
-      <w:r>
-        <w:rPr>
-          <w:color w:val="0070C0"/>
-        </w:rPr>
-        <w:t>LATITUDE</w:t>
-      </w:r>
-      <w:proofErr w:type="gramEnd"/>
-      <w:r>
-        <w:rPr>
-          <w:color w:val="0070C0"/>
-        </w:rPr>
-        <w:t xml:space="preserve">* </w:t>
-      </w:r>
-      <w:r>
+        <w:t>15 TAXA*</w:t>
+      </w:r>
+      <w:r>
+        <w:rPr>
+          <w:color w:val="0000FF"/>
+        </w:rPr>
+        <w:t xml:space="preserve"> </w:t>
+      </w:r>
+    </w:p>
+    <w:p>
+      <w:r>
+        <w:t>S</w:t>
+      </w:r>
+      <w:r>
+        <w:t xml:space="preserve">hortnose sturgeon </w:t>
+      </w:r>
+      <w:r>
+        <w:rPr>
+          <w:i/>
+          <w:iCs/>
+        </w:rPr>
+        <w:t>Acipenser brevirostrum</w:t>
+      </w:r>
+    </w:p>
+    <w:p/>
+    <w:p>
+      <w:pPr>
+        <w:pStyle w:val="Heading2"/>
         <w:rPr>
           <w:b w:val="0"/>
           <w:bCs w:val="0"/>
         </w:rPr>
-        <w:t xml:space="preserve">[Latitude of study site.  For multiple sites or landscape to regional studies, give the range in latitude.  Use decimal fractions of a degree.]   </w:t>
+      </w:pPr>
+      <w:r>
+        <w:rPr>
+          <w:color w:val="0070C0"/>
+        </w:rPr>
+        <w:t xml:space="preserve">16 </w:t>
+      </w:r>
+      <w:proofErr w:type="gramStart"/>
+      <w:r>
+        <w:rPr>
+          <w:color w:val="0070C0"/>
+        </w:rPr>
+        <w:t>CONTACT</w:t>
+      </w:r>
+      <w:proofErr w:type="gramEnd"/>
+      <w:r>
+        <w:rPr>
+          <w:color w:val="0070C0"/>
+        </w:rPr>
+        <w:t xml:space="preserve">* </w:t>
+      </w:r>
+    </w:p>
+    <w:p>
+      <w:r>
+        <w:t>Sander Elliott</w:t>
+      </w:r>
+    </w:p>
+    <w:p>
+      <w:hyperlink r:id="rId7" w:history="1">
+        <w:r>
+          <w:rPr>
+            <w:rStyle w:val="Hyperlink"/>
+            <w:position w:val="0"/>
+          </w:rPr>
+          <w:t>Sander.elliott@maine.edu</w:t>
+        </w:r>
+      </w:hyperlink>
+    </w:p>
+    <w:p>
+      <w:r>
+        <w:t>11 Blanchard St</w:t>
+      </w:r>
+    </w:p>
+    <w:p>
+      <w:r>
+        <w:t>Bangor, ME</w:t>
+      </w:r>
+    </w:p>
+    <w:p>
+      <w:r>
+        <w:t>04401</w:t>
       </w:r>
     </w:p>
     <w:p/>
-    <w:p/>
-    <w:p>
-      <w:r>
-        <w:rPr>
-          <w:b/>
-          <w:bCs/>
-          <w:color w:val="0070C0"/>
-        </w:rPr>
-        <w:t xml:space="preserve">11 </w:t>
-      </w:r>
-      <w:proofErr w:type="gramStart"/>
-      <w:r>
-        <w:rPr>
-          <w:b/>
-          <w:bCs/>
-          <w:color w:val="0070C0"/>
-        </w:rPr>
-        <w:t>LONGITUDE</w:t>
-      </w:r>
-      <w:proofErr w:type="gramEnd"/>
-      <w:r>
-        <w:rPr>
-          <w:b/>
-          <w:bCs/>
-          <w:color w:val="0070C0"/>
-        </w:rPr>
-        <w:t xml:space="preserve">* </w:t>
-      </w:r>
-      <w:r>
-        <w:t xml:space="preserve">[Longitude of study site.  For multiple sites or landscape to regional studies, give the range in longitude.  Use decimal fractions of a degree.]   </w:t>
-      </w:r>
-    </w:p>
-    <w:p/>
-    <w:p/>
-    <w:p>
-      <w:r>
-        <w:rPr>
-          <w:b/>
-          <w:bCs/>
-          <w:color w:val="0070C0"/>
-        </w:rPr>
-        <w:t xml:space="preserve">12 </w:t>
-      </w:r>
-      <w:proofErr w:type="gramStart"/>
-      <w:r>
-        <w:rPr>
-          <w:b/>
-          <w:bCs/>
-          <w:color w:val="0070C0"/>
-        </w:rPr>
-        <w:t>ELEVATION</w:t>
-      </w:r>
-      <w:proofErr w:type="gramEnd"/>
-      <w:r>
-        <w:rPr>
-          <w:b/>
-          <w:bCs/>
-          <w:color w:val="0070C0"/>
-        </w:rPr>
-        <w:t>*</w:t>
-      </w:r>
-      <w:r>
-        <w:rPr>
-          <w:b/>
-          <w:bCs/>
-          <w:color w:val="0000FF"/>
-        </w:rPr>
-        <w:t xml:space="preserve"> </w:t>
-      </w:r>
-      <w:r>
-        <w:t xml:space="preserve">[Elevation of study site in meters above sea level.  For multiple sites or landscape to regional studies, give the range in elevation.]   </w:t>
-      </w:r>
-    </w:p>
-    <w:p/>
-    <w:p/>
+    <w:p>
+      <w:r>
+        <w:rPr>
+          <w:b/>
+          <w:bCs/>
+          <w:color w:val="0070C0"/>
+        </w:rPr>
+        <w:t>17 METHODS*</w:t>
+      </w:r>
+      <w:r>
+        <w:t xml:space="preserve"> [Description of methods not covered in the Abstract. Methods may contain multiple paragraphs and sections headings.]   </w:t>
+      </w:r>
+    </w:p>
+    <w:p>
+      <w:pPr>
+        <w:pStyle w:val="Heading2"/>
+        <w:rPr>
+          <w:color w:val="0070C0"/>
+        </w:rPr>
+      </w:pPr>
+    </w:p>
     <w:p>
       <w:pPr>
         <w:pStyle w:val="Heading2"/>
@@ -535,171 +762,56 @@
         <w:rPr>
           <w:color w:val="0070C0"/>
         </w:rPr>
-        <w:t xml:space="preserve">13 START YEAR* </w:t>
+        <w:t>18 RELATED LINKS</w:t>
       </w:r>
       <w:r>
         <w:rPr>
           <w:b w:val="0"/>
           <w:bCs w:val="0"/>
         </w:rPr>
-        <w:t xml:space="preserve">[Start year for data (field studies) or period studied (historical or paleo studies).  Dates should describe the data, not (necessarily) the project.  Enter NA for projects with no associated dates.]   </w:t>
-      </w:r>
-    </w:p>
-    <w:p/>
-    <w:p/>
-    <w:p>
-      <w:r>
-        <w:rPr>
-          <w:b/>
-          <w:bCs/>
-          <w:color w:val="0070C0"/>
-        </w:rPr>
-        <w:t xml:space="preserve">14 END YEAR* </w:t>
-      </w:r>
-      <w:r>
-        <w:t xml:space="preserve">[End year for field data or period studied]   </w:t>
-      </w:r>
-    </w:p>
-    <w:p/>
-    <w:p/>
+        <w:t xml:space="preserve"> </w:t>
+      </w:r>
+    </w:p>
     <w:p>
       <w:pPr>
         <w:pStyle w:val="Heading2"/>
         <w:rPr>
-          <w:b w:val="0"/>
-          <w:bCs w:val="0"/>
-        </w:rPr>
-      </w:pPr>
-      <w:r>
-        <w:rPr>
-          <w:color w:val="0070C0"/>
-        </w:rPr>
-        <w:t>15 TAXA*</w:t>
-      </w:r>
-      <w:r>
-        <w:rPr>
           <w:color w:val="0000FF"/>
         </w:rPr>
+      </w:pPr>
+    </w:p>
+    <w:p>
+      <w:pPr>
+        <w:pStyle w:val="Heading2"/>
+        <w:rPr>
+          <w:color w:val="0000FF"/>
+        </w:rPr>
+      </w:pPr>
+    </w:p>
+    <w:p>
+      <w:r>
+        <w:rPr>
+          <w:b/>
+          <w:bCs/>
+          <w:color w:val="0070C0"/>
+        </w:rPr>
+        <w:t>19 PUBLICATIONS*</w:t>
+      </w:r>
+      <w:r>
         <w:t xml:space="preserve"> </w:t>
       </w:r>
-      <w:r>
-        <w:rPr>
-          <w:b w:val="0"/>
-          <w:bCs w:val="0"/>
-        </w:rPr>
-        <w:t xml:space="preserve">[Species, genera, families, etc. studied.  Include both scientific and common names.  Enter NA for projects not focused on specific taxa.]   </w:t>
-      </w:r>
-    </w:p>
-    <w:p/>
-    <w:p/>
-    <w:p>
-      <w:pPr>
-        <w:pStyle w:val="Heading2"/>
-        <w:rPr>
-          <w:b w:val="0"/>
-          <w:bCs w:val="0"/>
-        </w:rPr>
-      </w:pPr>
-      <w:r>
-        <w:rPr>
-          <w:color w:val="0070C0"/>
-        </w:rPr>
-        <w:t xml:space="preserve">16 </w:t>
-      </w:r>
-      <w:proofErr w:type="gramStart"/>
-      <w:r>
-        <w:rPr>
-          <w:color w:val="0070C0"/>
-        </w:rPr>
-        <w:t>CONTACT</w:t>
-      </w:r>
-      <w:proofErr w:type="gramEnd"/>
-      <w:r>
-        <w:rPr>
-          <w:color w:val="0070C0"/>
-        </w:rPr>
-        <w:t xml:space="preserve">* </w:t>
-      </w:r>
-      <w:r>
-        <w:rPr>
-          <w:b w:val="0"/>
-          <w:bCs w:val="0"/>
-        </w:rPr>
-        <w:t xml:space="preserve">[Contact person to answer questions about project methods or use of data (first and last name).  Please include mailing address, email address, and phone number.]   </w:t>
-      </w:r>
-    </w:p>
-    <w:p/>
-    <w:p/>
-    <w:p>
-      <w:r>
-        <w:rPr>
-          <w:b/>
-          <w:bCs/>
-          <w:color w:val="0070C0"/>
-        </w:rPr>
-        <w:t>17 METHODS*</w:t>
-      </w:r>
-      <w:r>
-        <w:t xml:space="preserve"> [Description of methods not covered in the Abstract. Methods may contain multiple paragraphs and sections headings.]   </w:t>
-      </w:r>
-    </w:p>
-    <w:p>
-      <w:pPr>
-        <w:pStyle w:val="Heading2"/>
-        <w:rPr>
-          <w:color w:val="0070C0"/>
-        </w:rPr>
-      </w:pPr>
-    </w:p>
-    <w:p>
-      <w:pPr>
-        <w:pStyle w:val="Heading2"/>
-        <w:rPr>
-          <w:b w:val="0"/>
-          <w:bCs w:val="0"/>
-        </w:rPr>
-      </w:pPr>
-      <w:r>
-        <w:rPr>
-          <w:color w:val="0070C0"/>
-        </w:rPr>
-        <w:t>18 RELATED LINKS</w:t>
-      </w:r>
-      <w:r>
-        <w:rPr>
-          <w:b w:val="0"/>
-          <w:bCs w:val="0"/>
-        </w:rPr>
-        <w:t xml:space="preserve"> [List any related links (e.g., project website, related datasets)]   </w:t>
-      </w:r>
-    </w:p>
-    <w:p>
-      <w:pPr>
-        <w:pStyle w:val="Heading2"/>
+    </w:p>
+    <w:p>
+      <w:pPr>
         <w:rPr>
           <w:color w:val="0000FF"/>
         </w:rPr>
       </w:pPr>
-    </w:p>
-    <w:p>
-      <w:pPr>
-        <w:pStyle w:val="Heading2"/>
+      <w:r>
         <w:rPr>
           <w:color w:val="0000FF"/>
         </w:rPr>
-      </w:pPr>
-    </w:p>
-    <w:p>
-      <w:r>
-        <w:rPr>
-          <w:b/>
-          <w:bCs/>
-          <w:color w:val="0070C0"/>
-        </w:rPr>
-        <w:t>19 PUBLICATIONS*</w:t>
-      </w:r>
-      <w:r>
-        <w:t xml:space="preserve"> [List all related publications, if applicable.]</w:t>
+        <w:t>None to date</w:t>
       </w:r>
     </w:p>
     <w:p>
@@ -712,38 +824,46 @@
     <w:p>
       <w:pPr>
         <w:rPr>
+          <w:b/>
+          <w:bCs/>
           <w:color w:val="0000FF"/>
         </w:rPr>
       </w:pPr>
-    </w:p>
-    <w:p>
-      <w:pPr>
-        <w:rPr>
+      <w:r>
+        <w:rPr>
+          <w:b/>
+          <w:bCs/>
+          <w:color w:val="0070C0"/>
+        </w:rPr>
+        <w:lastRenderedPageBreak/>
+        <w:t>20 DATA TABLES*</w:t>
+      </w:r>
+      <w:r>
+        <w:rPr>
+          <w:b/>
+          <w:bCs/>
           <w:color w:val="0000FF"/>
         </w:rPr>
-      </w:pPr>
-      <w:r>
-        <w:rPr>
-          <w:b/>
-          <w:bCs/>
-          <w:color w:val="0070C0"/>
-        </w:rPr>
-        <w:t>20 DATA TABLES*</w:t>
-      </w:r>
-      <w:r>
-        <w:rPr>
-          <w:b/>
-          <w:bCs/>
+        <w:t xml:space="preserve"> </w:t>
+      </w:r>
+    </w:p>
+    <w:p>
+      <w:pPr>
+        <w:rPr>
           <w:color w:val="0000FF"/>
         </w:rPr>
-        <w:t xml:space="preserve"> </w:t>
-      </w:r>
-      <w:r>
-        <w:t>[List all new or updated data tables (or other data objects).  Metadata for each table (variable name, variable description, measurement units, codes, etc.) may be entered here or submitted as separate files.]</w:t>
+      </w:pPr>
+      <w:r>
+        <w:rPr>
+          <w:b/>
+          <w:bCs/>
+          <w:color w:val="0000FF"/>
+        </w:rPr>
+        <w:t>Submitted as separate files</w:t>
       </w:r>
     </w:p>
     <w:sectPr>
-      <w:footerReference w:type="default" r:id="rId7"/>
+      <w:footerReference w:type="default" r:id="rId8"/>
       <w:pgSz w:w="12240" w:h="15840"/>
       <w:pgMar w:top="1440" w:right="1800" w:bottom="1440" w:left="1800" w:header="720" w:footer="720" w:gutter="0"/>
       <w:pgNumType w:start="1"/>
@@ -1377,7 +1497,6 @@
   <w:style w:type="character" w:default="1" w:styleId="DefaultParagraphFont">
     <w:name w:val="Default Paragraph Font"/>
     <w:uiPriority w:val="1"/>
-    <w:semiHidden/>
     <w:unhideWhenUsed/>
   </w:style>
   <w:style w:type="table" w:default="1" w:styleId="TableNormal">

</xml_diff>